<commit_message>
adding big O analysis
</commit_message>
<xml_diff>
--- a/Graphs/Graph Notes/BFS_Shortest_Path_Unweighted_Graph_Notes.docx
+++ b/Graphs/Graph Notes/BFS_Shortest_Path_Unweighted_Graph_Notes.docx
@@ -36,270 +36,251 @@
       <w:pPr>
         <w:numPr>
           <w:ilvl w:val="0"/>
-          <w:numId w:val="1"/>
-        </w:numPr>
-        <w:textAlignment w:val="center"/>
-        <w:rPr>
-          <w:rFonts w:ascii="Calibri" w:eastAsia="Times New Roman" w:hAnsi="Calibri" w:cs="Calibri"/>
-          <w:sz w:val="22"/>
-          <w:szCs w:val="22"/>
-        </w:rPr>
-      </w:pPr>
-      <w:hyperlink r:id="rId5" w:history="1">
-        <w:r>
-          <w:rPr>
-            <w:rStyle w:val="Hyperlink"/>
-            <w:rFonts w:ascii="Calibri" w:eastAsia="Times New Roman" w:hAnsi="Calibri" w:cs="Calibri"/>
-            <w:sz w:val="22"/>
-            <w:szCs w:val="22"/>
-          </w:rPr>
-          <w:t>Finding shortest path in unweighted graphs - BFS</w:t>
-        </w:r>
-      </w:hyperlink>
+          <w:numId w:val="4"/>
+        </w:numPr>
+        <w:textAlignment w:val="center"/>
+        <w:rPr>
+          <w:rFonts w:ascii="Calibri" w:eastAsia="Times New Roman" w:hAnsi="Calibri" w:cs="Calibri"/>
+          <w:sz w:val="22"/>
+          <w:szCs w:val="22"/>
+        </w:rPr>
+      </w:pPr>
+      <w:r>
+        <w:rPr>
+          <w:rFonts w:ascii="Calibri" w:eastAsia="Times New Roman" w:hAnsi="Calibri" w:cs="Calibri"/>
+          <w:sz w:val="22"/>
+          <w:szCs w:val="22"/>
+        </w:rPr>
+        <w:t>Description</w:t>
+      </w:r>
     </w:p>
     <w:p>
       <w:pPr>
         <w:numPr>
           <w:ilvl w:val="1"/>
-          <w:numId w:val="1"/>
-        </w:numPr>
-        <w:textAlignment w:val="center"/>
-        <w:rPr>
-          <w:rFonts w:ascii="Calibri" w:eastAsia="Times New Roman" w:hAnsi="Calibri" w:cs="Calibri"/>
-          <w:sz w:val="22"/>
-          <w:szCs w:val="22"/>
-        </w:rPr>
-      </w:pPr>
-      <w:r>
-        <w:rPr>
-          <w:rFonts w:ascii="Calibri" w:eastAsia="Times New Roman" w:hAnsi="Calibri" w:cs="Calibri"/>
-          <w:sz w:val="22"/>
-          <w:szCs w:val="22"/>
-        </w:rPr>
-        <w:t>Description</w:t>
+          <w:numId w:val="4"/>
+        </w:numPr>
+        <w:textAlignment w:val="center"/>
+        <w:rPr>
+          <w:rFonts w:ascii="Calibri" w:eastAsia="Times New Roman" w:hAnsi="Calibri" w:cs="Calibri"/>
+          <w:sz w:val="22"/>
+          <w:szCs w:val="22"/>
+        </w:rPr>
+      </w:pPr>
+      <w:r>
+        <w:rPr>
+          <w:rFonts w:ascii="Calibri" w:eastAsia="Times New Roman" w:hAnsi="Calibri" w:cs="Calibri"/>
+          <w:sz w:val="22"/>
+          <w:szCs w:val="22"/>
+        </w:rPr>
+        <w:t xml:space="preserve">Unweighted graph is a special case of the weighted shortest-path problem, with all edges a weight of </w:t>
+      </w:r>
+      <w:r>
+        <w:rPr>
+          <w:rFonts w:ascii="Calibri" w:eastAsia="Times New Roman" w:hAnsi="Calibri" w:cs="Calibri"/>
+          <w:sz w:val="22"/>
+          <w:szCs w:val="22"/>
+        </w:rPr>
+        <w:t>1</w:t>
+      </w:r>
+    </w:p>
+    <w:p>
+      <w:pPr>
+        <w:numPr>
+          <w:ilvl w:val="1"/>
+          <w:numId w:val="4"/>
+        </w:numPr>
+        <w:textAlignment w:val="center"/>
+        <w:rPr>
+          <w:rFonts w:ascii="Calibri" w:eastAsia="Times New Roman" w:hAnsi="Calibri" w:cs="Calibri"/>
+          <w:sz w:val="22"/>
+          <w:szCs w:val="22"/>
+        </w:rPr>
+      </w:pPr>
+      <w:r>
+        <w:rPr>
+          <w:rFonts w:ascii="Calibri" w:eastAsia="Times New Roman" w:hAnsi="Calibri" w:cs="Calibri"/>
+          <w:sz w:val="22"/>
+          <w:szCs w:val="22"/>
+        </w:rPr>
+        <w:t xml:space="preserve">Shortest path using BFS only </w:t>
+      </w:r>
+      <w:r>
+        <w:rPr>
+          <w:rFonts w:ascii="Calibri" w:eastAsia="Times New Roman" w:hAnsi="Calibri" w:cs="Calibri"/>
+          <w:sz w:val="22"/>
+          <w:szCs w:val="22"/>
+        </w:rPr>
+        <w:t>works for</w:t>
+      </w:r>
+      <w:r>
+        <w:rPr>
+          <w:rFonts w:ascii="Calibri" w:eastAsia="Times New Roman" w:hAnsi="Calibri" w:cs="Calibri"/>
+          <w:sz w:val="22"/>
+          <w:szCs w:val="22"/>
+        </w:rPr>
+        <w:t xml:space="preserve"> unweighted graphs</w:t>
+      </w:r>
+    </w:p>
+    <w:p>
+      <w:pPr>
+        <w:numPr>
+          <w:ilvl w:val="0"/>
+          <w:numId w:val="4"/>
+        </w:numPr>
+        <w:textAlignment w:val="center"/>
+        <w:rPr>
+          <w:rFonts w:ascii="Calibri" w:eastAsia="Times New Roman" w:hAnsi="Calibri" w:cs="Calibri"/>
+          <w:sz w:val="22"/>
+          <w:szCs w:val="22"/>
+        </w:rPr>
+      </w:pPr>
+      <w:r>
+        <w:rPr>
+          <w:rFonts w:ascii="Calibri" w:eastAsia="Times New Roman" w:hAnsi="Calibri" w:cs="Calibri"/>
+          <w:sz w:val="22"/>
+          <w:szCs w:val="22"/>
+        </w:rPr>
+        <w:t>Required data</w:t>
+      </w:r>
+    </w:p>
+    <w:p>
+      <w:pPr>
+        <w:numPr>
+          <w:ilvl w:val="1"/>
+          <w:numId w:val="4"/>
+        </w:numPr>
+        <w:textAlignment w:val="center"/>
+        <w:rPr>
+          <w:rFonts w:ascii="Calibri" w:eastAsia="Times New Roman" w:hAnsi="Calibri" w:cs="Calibri"/>
+          <w:sz w:val="22"/>
+          <w:szCs w:val="22"/>
+        </w:rPr>
+      </w:pPr>
+      <w:r>
+        <w:rPr>
+          <w:rFonts w:ascii="Calibri" w:eastAsia="Times New Roman" w:hAnsi="Calibri" w:cs="Calibri"/>
+          <w:sz w:val="22"/>
+          <w:szCs w:val="22"/>
+        </w:rPr>
+        <w:t>A distance table with three columns (each row corresponds to a vertex)</w:t>
       </w:r>
     </w:p>
     <w:p>
       <w:pPr>
         <w:numPr>
           <w:ilvl w:val="2"/>
-          <w:numId w:val="1"/>
-        </w:numPr>
-        <w:textAlignment w:val="center"/>
-        <w:rPr>
-          <w:rFonts w:ascii="Calibri" w:eastAsia="Times New Roman" w:hAnsi="Calibri" w:cs="Calibri"/>
-          <w:sz w:val="22"/>
-          <w:szCs w:val="22"/>
-        </w:rPr>
-      </w:pPr>
-      <w:r>
-        <w:rPr>
-          <w:rFonts w:ascii="Calibri" w:eastAsia="Times New Roman" w:hAnsi="Calibri" w:cs="Calibri"/>
-          <w:sz w:val="22"/>
-          <w:szCs w:val="22"/>
-        </w:rPr>
-        <w:t>Unweighted graph is a special case of the weighted shortest-path problem, with all edges a weight of I</w:t>
+          <w:numId w:val="4"/>
+        </w:numPr>
+        <w:textAlignment w:val="center"/>
+        <w:rPr>
+          <w:rFonts w:ascii="Calibri" w:eastAsia="Times New Roman" w:hAnsi="Calibri" w:cs="Calibri"/>
+          <w:sz w:val="22"/>
+          <w:szCs w:val="22"/>
+        </w:rPr>
+      </w:pPr>
+      <w:r>
+        <w:rPr>
+          <w:rFonts w:ascii="Calibri" w:eastAsia="Times New Roman" w:hAnsi="Calibri" w:cs="Calibri"/>
+          <w:sz w:val="22"/>
+          <w:szCs w:val="22"/>
+        </w:rPr>
+        <w:t>Vertex</w:t>
       </w:r>
     </w:p>
     <w:p>
       <w:pPr>
         <w:numPr>
           <w:ilvl w:val="2"/>
-          <w:numId w:val="1"/>
-        </w:numPr>
-        <w:textAlignment w:val="center"/>
-        <w:rPr>
-          <w:rFonts w:ascii="Calibri" w:eastAsia="Times New Roman" w:hAnsi="Calibri" w:cs="Calibri"/>
-          <w:sz w:val="22"/>
-          <w:szCs w:val="22"/>
-        </w:rPr>
-      </w:pPr>
-      <w:r>
-        <w:rPr>
-          <w:rFonts w:ascii="Calibri" w:eastAsia="Times New Roman" w:hAnsi="Calibri" w:cs="Calibri"/>
-          <w:sz w:val="22"/>
-          <w:szCs w:val="22"/>
-        </w:rPr>
-        <w:t xml:space="preserve">Shortest path using BFS only </w:t>
-      </w:r>
-      <w:proofErr w:type="gramStart"/>
-      <w:r>
-        <w:rPr>
-          <w:rFonts w:ascii="Calibri" w:eastAsia="Times New Roman" w:hAnsi="Calibri" w:cs="Calibri"/>
-          <w:sz w:val="22"/>
-          <w:szCs w:val="22"/>
-        </w:rPr>
-        <w:t>works  for</w:t>
-      </w:r>
-      <w:proofErr w:type="gramEnd"/>
-      <w:r>
-        <w:rPr>
-          <w:rFonts w:ascii="Calibri" w:eastAsia="Times New Roman" w:hAnsi="Calibri" w:cs="Calibri"/>
-          <w:sz w:val="22"/>
-          <w:szCs w:val="22"/>
-        </w:rPr>
-        <w:t xml:space="preserve"> unweighted graphs</w:t>
+          <w:numId w:val="4"/>
+        </w:numPr>
+        <w:textAlignment w:val="center"/>
+        <w:rPr>
+          <w:rFonts w:ascii="Calibri" w:eastAsia="Times New Roman" w:hAnsi="Calibri" w:cs="Calibri"/>
+          <w:sz w:val="22"/>
+          <w:szCs w:val="22"/>
+        </w:rPr>
+      </w:pPr>
+      <w:r>
+        <w:rPr>
+          <w:rFonts w:ascii="Calibri" w:eastAsia="Times New Roman" w:hAnsi="Calibri" w:cs="Calibri"/>
+          <w:sz w:val="22"/>
+          <w:szCs w:val="22"/>
+        </w:rPr>
+        <w:t>Previous vertex</w:t>
+      </w:r>
+    </w:p>
+    <w:p>
+      <w:pPr>
+        <w:numPr>
+          <w:ilvl w:val="2"/>
+          <w:numId w:val="4"/>
+        </w:numPr>
+        <w:textAlignment w:val="center"/>
+        <w:rPr>
+          <w:rFonts w:ascii="Calibri" w:eastAsia="Times New Roman" w:hAnsi="Calibri" w:cs="Calibri"/>
+          <w:sz w:val="22"/>
+          <w:szCs w:val="22"/>
+        </w:rPr>
+      </w:pPr>
+      <w:r>
+        <w:rPr>
+          <w:rFonts w:ascii="Calibri" w:eastAsia="Times New Roman" w:hAnsi="Calibri" w:cs="Calibri"/>
+          <w:sz w:val="22"/>
+          <w:szCs w:val="22"/>
+        </w:rPr>
+        <w:t>Distance from the source vertex</w:t>
       </w:r>
     </w:p>
     <w:p>
       <w:pPr>
         <w:numPr>
           <w:ilvl w:val="1"/>
-          <w:numId w:val="1"/>
-        </w:numPr>
-        <w:textAlignment w:val="center"/>
-        <w:rPr>
-          <w:rFonts w:ascii="Calibri" w:eastAsia="Times New Roman" w:hAnsi="Calibri" w:cs="Calibri"/>
-          <w:sz w:val="22"/>
-          <w:szCs w:val="22"/>
-        </w:rPr>
-      </w:pPr>
-      <w:r>
-        <w:rPr>
-          <w:rFonts w:ascii="Calibri" w:eastAsia="Times New Roman" w:hAnsi="Calibri" w:cs="Calibri"/>
-          <w:sz w:val="22"/>
-          <w:szCs w:val="22"/>
-        </w:rPr>
-        <w:t>Required data</w:t>
+          <w:numId w:val="4"/>
+        </w:numPr>
+        <w:textAlignment w:val="center"/>
+        <w:rPr>
+          <w:rFonts w:ascii="Calibri" w:eastAsia="Times New Roman" w:hAnsi="Calibri" w:cs="Calibri"/>
+          <w:sz w:val="22"/>
+          <w:szCs w:val="22"/>
+        </w:rPr>
+      </w:pPr>
+      <w:r>
+        <w:rPr>
+          <w:rFonts w:ascii="Calibri" w:eastAsia="Times New Roman" w:hAnsi="Calibri" w:cs="Calibri"/>
+          <w:sz w:val="22"/>
+          <w:szCs w:val="22"/>
+        </w:rPr>
+        <w:t>Queue: (to, from, distance)</w:t>
       </w:r>
     </w:p>
     <w:p>
       <w:pPr>
         <w:numPr>
           <w:ilvl w:val="2"/>
-          <w:numId w:val="1"/>
-        </w:numPr>
-        <w:textAlignment w:val="center"/>
-        <w:rPr>
-          <w:rFonts w:ascii="Calibri" w:eastAsia="Times New Roman" w:hAnsi="Calibri" w:cs="Calibri"/>
-          <w:sz w:val="22"/>
-          <w:szCs w:val="22"/>
-        </w:rPr>
-      </w:pPr>
-      <w:r>
-        <w:rPr>
-          <w:rFonts w:ascii="Calibri" w:eastAsia="Times New Roman" w:hAnsi="Calibri" w:cs="Calibri"/>
-          <w:sz w:val="22"/>
-          <w:szCs w:val="22"/>
-        </w:rPr>
-        <w:t>A distance table with three columns (each row corresponds to a vertex)</w:t>
-      </w:r>
-    </w:p>
-    <w:p>
-      <w:pPr>
-        <w:numPr>
-          <w:ilvl w:val="3"/>
-          <w:numId w:val="1"/>
-        </w:numPr>
-        <w:textAlignment w:val="center"/>
-        <w:rPr>
-          <w:rFonts w:ascii="Calibri" w:eastAsia="Times New Roman" w:hAnsi="Calibri" w:cs="Calibri"/>
-          <w:sz w:val="22"/>
-          <w:szCs w:val="22"/>
-        </w:rPr>
-      </w:pPr>
-      <w:r>
-        <w:rPr>
-          <w:rFonts w:ascii="Calibri" w:eastAsia="Times New Roman" w:hAnsi="Calibri" w:cs="Calibri"/>
-          <w:sz w:val="22"/>
-          <w:szCs w:val="22"/>
-        </w:rPr>
-        <w:t>Vertex</w:t>
-      </w:r>
-    </w:p>
-    <w:p>
-      <w:pPr>
-        <w:numPr>
-          <w:ilvl w:val="3"/>
-          <w:numId w:val="1"/>
-        </w:numPr>
-        <w:textAlignment w:val="center"/>
-        <w:rPr>
-          <w:rFonts w:ascii="Calibri" w:eastAsia="Times New Roman" w:hAnsi="Calibri" w:cs="Calibri"/>
-          <w:sz w:val="22"/>
-          <w:szCs w:val="22"/>
-        </w:rPr>
-      </w:pPr>
-      <w:r>
-        <w:rPr>
-          <w:rFonts w:ascii="Calibri" w:eastAsia="Times New Roman" w:hAnsi="Calibri" w:cs="Calibri"/>
-          <w:sz w:val="22"/>
-          <w:szCs w:val="22"/>
-        </w:rPr>
-        <w:t>Previous vertex</w:t>
-      </w:r>
-    </w:p>
-    <w:p>
-      <w:pPr>
-        <w:numPr>
-          <w:ilvl w:val="3"/>
-          <w:numId w:val="1"/>
-        </w:numPr>
-        <w:textAlignment w:val="center"/>
-        <w:rPr>
-          <w:rFonts w:ascii="Calibri" w:eastAsia="Times New Roman" w:hAnsi="Calibri" w:cs="Calibri"/>
-          <w:sz w:val="22"/>
-          <w:szCs w:val="22"/>
-        </w:rPr>
-      </w:pPr>
-      <w:r>
-        <w:rPr>
-          <w:rFonts w:ascii="Calibri" w:eastAsia="Times New Roman" w:hAnsi="Calibri" w:cs="Calibri"/>
-          <w:sz w:val="22"/>
-          <w:szCs w:val="22"/>
-        </w:rPr>
-        <w:t>Distance from the source vertex</w:t>
+          <w:numId w:val="4"/>
+        </w:numPr>
+        <w:textAlignment w:val="center"/>
+        <w:rPr>
+          <w:rFonts w:ascii="Calibri" w:eastAsia="Times New Roman" w:hAnsi="Calibri" w:cs="Calibri"/>
+          <w:sz w:val="22"/>
+          <w:szCs w:val="22"/>
+        </w:rPr>
+      </w:pPr>
+      <w:r>
+        <w:rPr>
+          <w:rFonts w:ascii="Calibri" w:eastAsia="Times New Roman" w:hAnsi="Calibri" w:cs="Calibri"/>
+          <w:sz w:val="22"/>
+          <w:szCs w:val="22"/>
+        </w:rPr>
+        <w:t>Vertex we came from (from)</w:t>
       </w:r>
     </w:p>
     <w:p>
       <w:pPr>
         <w:numPr>
           <w:ilvl w:val="2"/>
-          <w:numId w:val="1"/>
-        </w:numPr>
-        <w:textAlignment w:val="center"/>
-        <w:rPr>
-          <w:rFonts w:ascii="Calibri" w:eastAsia="Times New Roman" w:hAnsi="Calibri" w:cs="Calibri"/>
-          <w:sz w:val="22"/>
-          <w:szCs w:val="22"/>
-        </w:rPr>
-      </w:pPr>
-      <w:r>
-        <w:rPr>
-          <w:rFonts w:ascii="Calibri" w:eastAsia="Times New Roman" w:hAnsi="Calibri" w:cs="Calibri"/>
-          <w:sz w:val="22"/>
-          <w:szCs w:val="22"/>
-        </w:rPr>
-        <w:t>Queue: (to, from, distance)</w:t>
-      </w:r>
-    </w:p>
-    <w:p>
-      <w:pPr>
-        <w:numPr>
-          <w:ilvl w:val="3"/>
-          <w:numId w:val="1"/>
-        </w:numPr>
-        <w:textAlignment w:val="center"/>
-        <w:rPr>
-          <w:rFonts w:ascii="Calibri" w:eastAsia="Times New Roman" w:hAnsi="Calibri" w:cs="Calibri"/>
-          <w:sz w:val="22"/>
-          <w:szCs w:val="22"/>
-        </w:rPr>
-      </w:pPr>
-      <w:r>
-        <w:rPr>
-          <w:rFonts w:ascii="Calibri" w:eastAsia="Times New Roman" w:hAnsi="Calibri" w:cs="Calibri"/>
-          <w:sz w:val="22"/>
-          <w:szCs w:val="22"/>
-        </w:rPr>
-        <w:t>Vertex we came from (from)</w:t>
-      </w:r>
-    </w:p>
-    <w:p>
-      <w:pPr>
-        <w:numPr>
-          <w:ilvl w:val="3"/>
-          <w:numId w:val="1"/>
+          <w:numId w:val="4"/>
         </w:numPr>
         <w:textAlignment w:val="center"/>
         <w:rPr>
@@ -320,8 +301,8 @@
     <w:p>
       <w:pPr>
         <w:numPr>
-          <w:ilvl w:val="3"/>
-          <w:numId w:val="1"/>
+          <w:ilvl w:val="2"/>
+          <w:numId w:val="4"/>
         </w:numPr>
         <w:textAlignment w:val="center"/>
         <w:rPr>
@@ -342,52 +323,52 @@
     <w:p>
       <w:pPr>
         <w:numPr>
+          <w:ilvl w:val="0"/>
+          <w:numId w:val="4"/>
+        </w:numPr>
+        <w:textAlignment w:val="center"/>
+        <w:rPr>
+          <w:rFonts w:ascii="Calibri" w:eastAsia="Times New Roman" w:hAnsi="Calibri" w:cs="Calibri"/>
+          <w:sz w:val="22"/>
+          <w:szCs w:val="22"/>
+        </w:rPr>
+      </w:pPr>
+      <w:r>
+        <w:rPr>
+          <w:rFonts w:ascii="Calibri" w:eastAsia="Times New Roman" w:hAnsi="Calibri" w:cs="Calibri"/>
+          <w:sz w:val="22"/>
+          <w:szCs w:val="22"/>
+        </w:rPr>
+        <w:t>Algorithm</w:t>
+      </w:r>
+    </w:p>
+    <w:p>
+      <w:pPr>
+        <w:numPr>
           <w:ilvl w:val="1"/>
-          <w:numId w:val="1"/>
-        </w:numPr>
-        <w:textAlignment w:val="center"/>
-        <w:rPr>
-          <w:rFonts w:ascii="Calibri" w:eastAsia="Times New Roman" w:hAnsi="Calibri" w:cs="Calibri"/>
-          <w:sz w:val="22"/>
-          <w:szCs w:val="22"/>
-        </w:rPr>
-      </w:pPr>
-      <w:r>
-        <w:rPr>
-          <w:rFonts w:ascii="Calibri" w:eastAsia="Times New Roman" w:hAnsi="Calibri" w:cs="Calibri"/>
-          <w:sz w:val="22"/>
-          <w:szCs w:val="22"/>
-        </w:rPr>
-        <w:t>Algorithm</w:t>
+          <w:numId w:val="4"/>
+        </w:numPr>
+        <w:textAlignment w:val="center"/>
+        <w:rPr>
+          <w:rFonts w:ascii="Calibri" w:eastAsia="Times New Roman" w:hAnsi="Calibri" w:cs="Calibri"/>
+          <w:sz w:val="22"/>
+          <w:szCs w:val="22"/>
+        </w:rPr>
+      </w:pPr>
+      <w:r>
+        <w:rPr>
+          <w:rFonts w:ascii="Calibri" w:eastAsia="Times New Roman" w:hAnsi="Calibri" w:cs="Calibri"/>
+          <w:sz w:val="22"/>
+          <w:szCs w:val="22"/>
+        </w:rPr>
+        <w:t>Create the distance table with all the vertices</w:t>
       </w:r>
     </w:p>
     <w:p>
       <w:pPr>
         <w:numPr>
           <w:ilvl w:val="2"/>
-          <w:numId w:val="1"/>
-        </w:numPr>
-        <w:textAlignment w:val="center"/>
-        <w:rPr>
-          <w:rFonts w:ascii="Calibri" w:eastAsia="Times New Roman" w:hAnsi="Calibri" w:cs="Calibri"/>
-          <w:sz w:val="22"/>
-          <w:szCs w:val="22"/>
-        </w:rPr>
-      </w:pPr>
-      <w:r>
-        <w:rPr>
-          <w:rFonts w:ascii="Calibri" w:eastAsia="Times New Roman" w:hAnsi="Calibri" w:cs="Calibri"/>
-          <w:sz w:val="22"/>
-          <w:szCs w:val="22"/>
-        </w:rPr>
-        <w:t>Create the distance table with all the vertices</w:t>
-      </w:r>
-    </w:p>
-    <w:p>
-      <w:pPr>
-        <w:numPr>
-          <w:ilvl w:val="3"/>
-          <w:numId w:val="1"/>
+          <w:numId w:val="4"/>
         </w:numPr>
         <w:textAlignment w:val="center"/>
         <w:rPr>
@@ -408,8 +389,8 @@
     <w:p>
       <w:pPr>
         <w:numPr>
-          <w:ilvl w:val="3"/>
-          <w:numId w:val="1"/>
+          <w:ilvl w:val="2"/>
+          <w:numId w:val="4"/>
         </w:numPr>
         <w:textAlignment w:val="center"/>
         <w:rPr>
@@ -430,8 +411,8 @@
     <w:p>
       <w:pPr>
         <w:numPr>
-          <w:ilvl w:val="3"/>
-          <w:numId w:val="1"/>
+          <w:ilvl w:val="2"/>
+          <w:numId w:val="4"/>
         </w:numPr>
         <w:textAlignment w:val="center"/>
         <w:rPr>
@@ -470,8 +451,8 @@
     <w:p>
       <w:pPr>
         <w:numPr>
-          <w:ilvl w:val="3"/>
-          <w:numId w:val="1"/>
+          <w:ilvl w:val="2"/>
+          <w:numId w:val="4"/>
         </w:numPr>
         <w:textAlignment w:val="center"/>
         <w:rPr>
@@ -505,7 +486,7 @@
                     </pic:cNvPicPr>
                   </pic:nvPicPr>
                   <pic:blipFill>
-                    <a:blip r:embed="rId6" cstate="print">
+                    <a:blip r:embed="rId5" cstate="print">
                       <a:extLst>
                         <a:ext uri="{28A0092B-C50C-407E-A947-70E740481C1C}">
                           <a14:useLocalDpi xmlns:a14="http://schemas.microsoft.com/office/drawing/2010/main" val="0"/>
@@ -540,30 +521,30 @@
     <w:p>
       <w:pPr>
         <w:numPr>
+          <w:ilvl w:val="1"/>
+          <w:numId w:val="4"/>
+        </w:numPr>
+        <w:textAlignment w:val="center"/>
+        <w:rPr>
+          <w:rFonts w:ascii="Calibri" w:eastAsia="Times New Roman" w:hAnsi="Calibri" w:cs="Calibri"/>
+          <w:sz w:val="22"/>
+          <w:szCs w:val="22"/>
+        </w:rPr>
+      </w:pPr>
+      <w:r>
+        <w:rPr>
+          <w:rFonts w:ascii="Calibri" w:eastAsia="Times New Roman" w:hAnsi="Calibri" w:cs="Calibri"/>
+          <w:sz w:val="22"/>
+          <w:szCs w:val="22"/>
+        </w:rPr>
+        <w:t xml:space="preserve">Add all the neighboring vertices of the source vertex to the queue </w:t>
+      </w:r>
+    </w:p>
+    <w:p>
+      <w:pPr>
+        <w:numPr>
           <w:ilvl w:val="2"/>
-          <w:numId w:val="1"/>
-        </w:numPr>
-        <w:textAlignment w:val="center"/>
-        <w:rPr>
-          <w:rFonts w:ascii="Calibri" w:eastAsia="Times New Roman" w:hAnsi="Calibri" w:cs="Calibri"/>
-          <w:sz w:val="22"/>
-          <w:szCs w:val="22"/>
-        </w:rPr>
-      </w:pPr>
-      <w:r>
-        <w:rPr>
-          <w:rFonts w:ascii="Calibri" w:eastAsia="Times New Roman" w:hAnsi="Calibri" w:cs="Calibri"/>
-          <w:sz w:val="22"/>
-          <w:szCs w:val="22"/>
-        </w:rPr>
-        <w:t xml:space="preserve">Add all the neighboring vertices of the source vertex to the queue </w:t>
-      </w:r>
-    </w:p>
-    <w:p>
-      <w:pPr>
-        <w:numPr>
-          <w:ilvl w:val="3"/>
-          <w:numId w:val="1"/>
+          <w:numId w:val="4"/>
         </w:numPr>
         <w:textAlignment w:val="center"/>
         <w:rPr>
@@ -581,7 +562,6 @@
         <w:t xml:space="preserve">Queue format: (from = source, to = </w:t>
       </w:r>
       <w:proofErr w:type="spellStart"/>
-      <w:proofErr w:type="gramStart"/>
       <w:r>
         <w:rPr>
           <w:rFonts w:ascii="Calibri" w:eastAsia="Times New Roman" w:hAnsi="Calibri" w:cs="Calibri"/>
@@ -591,7 +571,6 @@
         <w:t>source.neighbors</w:t>
       </w:r>
       <w:proofErr w:type="spellEnd"/>
-      <w:proofErr w:type="gramEnd"/>
       <w:r>
         <w:rPr>
           <w:rFonts w:ascii="Calibri" w:eastAsia="Times New Roman" w:hAnsi="Calibri" w:cs="Calibri"/>
@@ -604,8 +583,8 @@
     <w:p>
       <w:pPr>
         <w:numPr>
-          <w:ilvl w:val="3"/>
-          <w:numId w:val="1"/>
+          <w:ilvl w:val="2"/>
+          <w:numId w:val="4"/>
         </w:numPr>
         <w:textAlignment w:val="center"/>
         <w:rPr>
@@ -623,7 +602,6 @@
         <w:t xml:space="preserve">Adding the source node to the queue: </w:t>
       </w:r>
       <w:proofErr w:type="spellStart"/>
-      <w:proofErr w:type="gramStart"/>
       <w:r>
         <w:rPr>
           <w:rFonts w:ascii="Calibri" w:eastAsia="Times New Roman" w:hAnsi="Calibri" w:cs="Calibri"/>
@@ -633,7 +611,6 @@
         <w:t>queue.append</w:t>
       </w:r>
       <w:proofErr w:type="spellEnd"/>
-      <w:proofErr w:type="gramEnd"/>
       <w:r>
         <w:rPr>
           <w:rFonts w:ascii="Calibri" w:eastAsia="Times New Roman" w:hAnsi="Calibri" w:cs="Calibri"/>
@@ -646,8 +623,8 @@
     <w:p>
       <w:pPr>
         <w:numPr>
-          <w:ilvl w:val="3"/>
-          <w:numId w:val="1"/>
+          <w:ilvl w:val="2"/>
+          <w:numId w:val="4"/>
         </w:numPr>
         <w:textAlignment w:val="center"/>
         <w:rPr>
@@ -681,7 +658,7 @@
                     </pic:cNvPicPr>
                   </pic:nvPicPr>
                   <pic:blipFill>
-                    <a:blip r:embed="rId7">
+                    <a:blip r:embed="rId6">
                       <a:extLst>
                         <a:ext uri="{28A0092B-C50C-407E-A947-70E740481C1C}">
                           <a14:useLocalDpi xmlns:a14="http://schemas.microsoft.com/office/drawing/2010/main" val="0"/>
@@ -716,55 +693,490 @@
     <w:p>
       <w:pPr>
         <w:numPr>
+          <w:ilvl w:val="1"/>
+          <w:numId w:val="4"/>
+        </w:numPr>
+        <w:textAlignment w:val="center"/>
+        <w:rPr>
+          <w:rFonts w:ascii="Calibri" w:eastAsia="Times New Roman" w:hAnsi="Calibri" w:cs="Calibri"/>
+          <w:sz w:val="22"/>
+          <w:szCs w:val="22"/>
+        </w:rPr>
+      </w:pPr>
+      <w:r>
+        <w:rPr>
+          <w:rFonts w:ascii="Calibri" w:eastAsia="Times New Roman" w:hAnsi="Calibri" w:cs="Calibri"/>
+          <w:sz w:val="22"/>
+          <w:szCs w:val="22"/>
+        </w:rPr>
+        <w:t xml:space="preserve">While queue is not empty </w:t>
+      </w:r>
+    </w:p>
+    <w:p>
+      <w:pPr>
+        <w:numPr>
           <w:ilvl w:val="2"/>
-          <w:numId w:val="1"/>
-        </w:numPr>
-        <w:textAlignment w:val="center"/>
-        <w:rPr>
-          <w:rFonts w:ascii="Calibri" w:eastAsia="Times New Roman" w:hAnsi="Calibri" w:cs="Calibri"/>
-          <w:sz w:val="22"/>
-          <w:szCs w:val="22"/>
-        </w:rPr>
-      </w:pPr>
-      <w:r>
-        <w:rPr>
-          <w:rFonts w:ascii="Calibri" w:eastAsia="Times New Roman" w:hAnsi="Calibri" w:cs="Calibri"/>
-          <w:sz w:val="22"/>
-          <w:szCs w:val="22"/>
-        </w:rPr>
-        <w:t xml:space="preserve">While queue is not empty </w:t>
+          <w:numId w:val="4"/>
+        </w:numPr>
+        <w:textAlignment w:val="center"/>
+        <w:rPr>
+          <w:rFonts w:ascii="Calibri" w:eastAsia="Times New Roman" w:hAnsi="Calibri" w:cs="Calibri"/>
+          <w:sz w:val="22"/>
+          <w:szCs w:val="22"/>
+        </w:rPr>
+      </w:pPr>
+      <w:r>
+        <w:rPr>
+          <w:rFonts w:ascii="Calibri" w:eastAsia="Times New Roman" w:hAnsi="Calibri" w:cs="Calibri"/>
+          <w:sz w:val="22"/>
+          <w:szCs w:val="22"/>
+        </w:rPr>
+        <w:t xml:space="preserve">Current = </w:t>
+      </w:r>
+      <w:proofErr w:type="spellStart"/>
+      <w:r>
+        <w:rPr>
+          <w:rFonts w:ascii="Calibri" w:eastAsia="Times New Roman" w:hAnsi="Calibri" w:cs="Calibri"/>
+          <w:sz w:val="22"/>
+          <w:szCs w:val="22"/>
+        </w:rPr>
+        <w:t>queue.pop</w:t>
+      </w:r>
+      <w:proofErr w:type="spellEnd"/>
+      <w:r>
+        <w:rPr>
+          <w:rFonts w:ascii="Calibri" w:eastAsia="Times New Roman" w:hAnsi="Calibri" w:cs="Calibri"/>
+          <w:sz w:val="22"/>
+          <w:szCs w:val="22"/>
+        </w:rPr>
+        <w:t xml:space="preserve">() which will give (from, to, distance) </w:t>
+      </w:r>
+    </w:p>
+    <w:p>
+      <w:pPr>
+        <w:numPr>
+          <w:ilvl w:val="2"/>
+          <w:numId w:val="4"/>
+        </w:numPr>
+        <w:textAlignment w:val="center"/>
+        <w:rPr>
+          <w:rFonts w:ascii="Calibri" w:eastAsia="Times New Roman" w:hAnsi="Calibri" w:cs="Calibri"/>
+          <w:sz w:val="22"/>
+          <w:szCs w:val="22"/>
+        </w:rPr>
+      </w:pPr>
+      <w:r>
+        <w:rPr>
+          <w:rFonts w:ascii="Calibri" w:eastAsia="Times New Roman" w:hAnsi="Calibri" w:cs="Calibri"/>
+          <w:sz w:val="22"/>
+          <w:szCs w:val="22"/>
+        </w:rPr>
+        <w:t>If that vertex we reached is not in the distance table which is if the distance is == -1:</w:t>
       </w:r>
     </w:p>
     <w:p>
       <w:pPr>
         <w:numPr>
           <w:ilvl w:val="3"/>
-          <w:numId w:val="1"/>
-        </w:numPr>
-        <w:textAlignment w:val="center"/>
-        <w:rPr>
-          <w:rFonts w:ascii="Calibri" w:eastAsia="Times New Roman" w:hAnsi="Calibri" w:cs="Calibri"/>
-          <w:sz w:val="22"/>
-          <w:szCs w:val="22"/>
-        </w:rPr>
-      </w:pPr>
-      <w:r>
-        <w:rPr>
-          <w:rFonts w:ascii="Calibri" w:eastAsia="Times New Roman" w:hAnsi="Calibri" w:cs="Calibri"/>
-          <w:sz w:val="22"/>
-          <w:szCs w:val="22"/>
-        </w:rPr>
-        <w:t xml:space="preserve">Current = </w:t>
+          <w:numId w:val="4"/>
+        </w:numPr>
+        <w:textAlignment w:val="center"/>
+        <w:rPr>
+          <w:rFonts w:ascii="Calibri" w:eastAsia="Times New Roman" w:hAnsi="Calibri" w:cs="Calibri"/>
+          <w:sz w:val="22"/>
+          <w:szCs w:val="22"/>
+        </w:rPr>
+      </w:pPr>
+      <w:r>
+        <w:rPr>
+          <w:rFonts w:ascii="Calibri" w:eastAsia="Times New Roman" w:hAnsi="Calibri" w:cs="Calibri"/>
+          <w:sz w:val="22"/>
+          <w:szCs w:val="22"/>
+        </w:rPr>
+        <w:t>distance+1</w:t>
+      </w:r>
+    </w:p>
+    <w:p>
+      <w:pPr>
+        <w:numPr>
+          <w:ilvl w:val="3"/>
+          <w:numId w:val="4"/>
+        </w:numPr>
+        <w:textAlignment w:val="center"/>
+        <w:rPr>
+          <w:rFonts w:ascii="Calibri" w:eastAsia="Times New Roman" w:hAnsi="Calibri" w:cs="Calibri"/>
+          <w:sz w:val="22"/>
+          <w:szCs w:val="22"/>
+        </w:rPr>
+      </w:pPr>
+      <w:r>
+        <w:rPr>
+          <w:rFonts w:ascii="Calibri" w:eastAsia="Times New Roman" w:hAnsi="Calibri" w:cs="Calibri"/>
+          <w:sz w:val="22"/>
+          <w:szCs w:val="22"/>
+        </w:rPr>
+        <w:t>Update the distance table with the vertex we reached</w:t>
+      </w:r>
+    </w:p>
+    <w:p>
+      <w:pPr>
+        <w:numPr>
+          <w:ilvl w:val="3"/>
+          <w:numId w:val="4"/>
+        </w:numPr>
+        <w:textAlignment w:val="center"/>
+        <w:rPr>
+          <w:rFonts w:ascii="Calibri" w:eastAsia="Times New Roman" w:hAnsi="Calibri" w:cs="Calibri"/>
+          <w:sz w:val="22"/>
+          <w:szCs w:val="22"/>
+        </w:rPr>
+      </w:pPr>
+      <w:r>
+        <w:rPr>
+          <w:rFonts w:ascii="Calibri" w:eastAsia="Times New Roman" w:hAnsi="Calibri" w:cs="Calibri"/>
+          <w:sz w:val="22"/>
+          <w:szCs w:val="22"/>
+        </w:rPr>
+        <w:t>For each neighbor of that vertex AND they are not in the distance table:</w:t>
+      </w:r>
+    </w:p>
+    <w:p>
+      <w:pPr>
+        <w:numPr>
+          <w:ilvl w:val="4"/>
+          <w:numId w:val="4"/>
+        </w:numPr>
+        <w:textAlignment w:val="center"/>
+        <w:rPr>
+          <w:rFonts w:ascii="Calibri" w:eastAsia="Times New Roman" w:hAnsi="Calibri" w:cs="Calibri"/>
+          <w:sz w:val="22"/>
+          <w:szCs w:val="22"/>
+        </w:rPr>
+      </w:pPr>
+      <w:r>
+        <w:rPr>
+          <w:rFonts w:ascii="Calibri" w:eastAsia="Times New Roman" w:hAnsi="Calibri" w:cs="Calibri"/>
+          <w:sz w:val="22"/>
+          <w:szCs w:val="22"/>
+        </w:rPr>
+        <w:lastRenderedPageBreak/>
+        <w:t>Add the neighbor with distance+1 to the queue</w:t>
+      </w:r>
+    </w:p>
+    <w:p>
+      <w:pPr>
+        <w:numPr>
+          <w:ilvl w:val="1"/>
+          <w:numId w:val="4"/>
+        </w:numPr>
+        <w:textAlignment w:val="center"/>
+        <w:rPr>
+          <w:rFonts w:ascii="Calibri" w:eastAsia="Times New Roman" w:hAnsi="Calibri" w:cs="Calibri"/>
+          <w:sz w:val="22"/>
+          <w:szCs w:val="22"/>
+        </w:rPr>
+      </w:pPr>
+      <w:r>
+        <w:rPr>
+          <w:rFonts w:ascii="Calibri" w:eastAsia="Times New Roman" w:hAnsi="Calibri" w:cs="Calibri"/>
+          <w:sz w:val="22"/>
+          <w:szCs w:val="22"/>
+        </w:rPr>
+        <w:t>To get the path from A to B</w:t>
+      </w:r>
+    </w:p>
+    <w:p>
+      <w:pPr>
+        <w:numPr>
+          <w:ilvl w:val="2"/>
+          <w:numId w:val="4"/>
+        </w:numPr>
+        <w:textAlignment w:val="center"/>
+        <w:rPr>
+          <w:rFonts w:ascii="Calibri" w:eastAsia="Times New Roman" w:hAnsi="Calibri" w:cs="Calibri"/>
+          <w:sz w:val="22"/>
+          <w:szCs w:val="22"/>
+        </w:rPr>
+      </w:pPr>
+      <w:r>
+        <w:rPr>
+          <w:rFonts w:ascii="Calibri" w:eastAsia="Times New Roman" w:hAnsi="Calibri" w:cs="Calibri"/>
+          <w:sz w:val="22"/>
+          <w:szCs w:val="22"/>
+        </w:rPr>
+        <w:t xml:space="preserve">Find B in distance table </w:t>
+      </w:r>
+    </w:p>
+    <w:p>
+      <w:pPr>
+        <w:numPr>
+          <w:ilvl w:val="3"/>
+          <w:numId w:val="4"/>
+        </w:numPr>
+        <w:textAlignment w:val="center"/>
+        <w:rPr>
+          <w:rFonts w:ascii="Calibri" w:eastAsia="Times New Roman" w:hAnsi="Calibri" w:cs="Calibri"/>
+          <w:sz w:val="22"/>
+          <w:szCs w:val="22"/>
+        </w:rPr>
+      </w:pPr>
+      <w:r>
+        <w:rPr>
+          <w:rFonts w:ascii="Calibri" w:eastAsia="Times New Roman" w:hAnsi="Calibri" w:cs="Calibri"/>
+          <w:sz w:val="22"/>
+          <w:szCs w:val="22"/>
+        </w:rPr>
+        <w:t xml:space="preserve">If the previous vertex is </w:t>
+      </w:r>
+      <w:r>
+        <w:rPr>
+          <w:rFonts w:ascii="Calibri" w:eastAsia="Times New Roman" w:hAnsi="Calibri" w:cs="Calibri"/>
+          <w:sz w:val="22"/>
+          <w:szCs w:val="22"/>
+        </w:rPr>
+        <w:t>empty,</w:t>
+      </w:r>
+      <w:r>
+        <w:rPr>
+          <w:rFonts w:ascii="Calibri" w:eastAsia="Times New Roman" w:hAnsi="Calibri" w:cs="Calibri"/>
+          <w:sz w:val="22"/>
+          <w:szCs w:val="22"/>
+        </w:rPr>
+        <w:t xml:space="preserve"> then there is no path from A to B</w:t>
+      </w:r>
+    </w:p>
+    <w:p>
+      <w:pPr>
+        <w:numPr>
+          <w:ilvl w:val="3"/>
+          <w:numId w:val="4"/>
+        </w:numPr>
+        <w:textAlignment w:val="center"/>
+        <w:rPr>
+          <w:rFonts w:ascii="Calibri" w:eastAsia="Times New Roman" w:hAnsi="Calibri" w:cs="Calibri"/>
+          <w:sz w:val="22"/>
+          <w:szCs w:val="22"/>
+        </w:rPr>
+      </w:pPr>
+      <w:r>
+        <w:rPr>
+          <w:rFonts w:ascii="Calibri" w:eastAsia="Times New Roman" w:hAnsi="Calibri" w:cs="Calibri"/>
+          <w:sz w:val="22"/>
+          <w:szCs w:val="22"/>
+        </w:rPr>
+        <w:t>If it has a previous vertex, go to that vertex</w:t>
+      </w:r>
+    </w:p>
+    <w:p>
+      <w:pPr>
+        <w:numPr>
+          <w:ilvl w:val="2"/>
+          <w:numId w:val="4"/>
+        </w:numPr>
+        <w:textAlignment w:val="center"/>
+        <w:rPr>
+          <w:rFonts w:ascii="Calibri" w:eastAsia="Times New Roman" w:hAnsi="Calibri" w:cs="Calibri"/>
+          <w:sz w:val="22"/>
+          <w:szCs w:val="22"/>
+        </w:rPr>
+      </w:pPr>
+      <w:r>
+        <w:rPr>
+          <w:rFonts w:ascii="Calibri" w:eastAsia="Times New Roman" w:hAnsi="Calibri" w:cs="Calibri"/>
+          <w:sz w:val="22"/>
+          <w:szCs w:val="22"/>
+        </w:rPr>
+        <w:t>Repeat the process until the path is A</w:t>
+      </w:r>
+    </w:p>
+    <w:p>
+      <w:pPr>
+        <w:numPr>
+          <w:ilvl w:val="2"/>
+          <w:numId w:val="4"/>
+        </w:numPr>
+        <w:textAlignment w:val="center"/>
+        <w:rPr>
+          <w:rFonts w:ascii="Calibri" w:eastAsia="Times New Roman" w:hAnsi="Calibri" w:cs="Calibri"/>
+          <w:sz w:val="22"/>
+          <w:szCs w:val="22"/>
+        </w:rPr>
+      </w:pPr>
+      <w:r>
+        <w:rPr>
+          <w:rFonts w:ascii="Calibri" w:eastAsia="Times New Roman" w:hAnsi="Calibri" w:cs="Calibri"/>
+          <w:sz w:val="22"/>
+          <w:szCs w:val="22"/>
+        </w:rPr>
+        <w:t>Now we have a path from B to A, just reverse to get the path from A to B</w:t>
+      </w:r>
+    </w:p>
+    <w:p>
+      <w:pPr>
+        <w:ind w:left="1800"/>
+        <w:textAlignment w:val="center"/>
+        <w:rPr>
+          <w:rFonts w:ascii="Calibri" w:eastAsia="Times New Roman" w:hAnsi="Calibri" w:cs="Calibri"/>
+          <w:sz w:val="22"/>
+          <w:szCs w:val="22"/>
+        </w:rPr>
+      </w:pPr>
+    </w:p>
+    <w:p>
+      <w:pPr>
+        <w:numPr>
+          <w:ilvl w:val="0"/>
+          <w:numId w:val="4"/>
+        </w:numPr>
+        <w:textAlignment w:val="center"/>
+        <w:rPr>
+          <w:rFonts w:ascii="Calibri" w:eastAsia="Times New Roman" w:hAnsi="Calibri" w:cs="Calibri"/>
+          <w:sz w:val="22"/>
+          <w:szCs w:val="22"/>
+        </w:rPr>
+      </w:pPr>
+      <w:r>
+        <w:rPr>
+          <w:rFonts w:ascii="Calibri" w:eastAsia="Times New Roman" w:hAnsi="Calibri" w:cs="Calibri"/>
+          <w:sz w:val="22"/>
+          <w:szCs w:val="22"/>
+        </w:rPr>
+        <w:t>Big O Analysis</w:t>
+      </w:r>
+    </w:p>
+    <w:p>
+      <w:pPr>
+        <w:numPr>
+          <w:ilvl w:val="1"/>
+          <w:numId w:val="4"/>
+        </w:numPr>
+        <w:textAlignment w:val="center"/>
+        <w:rPr>
+          <w:rFonts w:ascii="Calibri" w:eastAsia="Times New Roman" w:hAnsi="Calibri" w:cs="Calibri"/>
+          <w:sz w:val="22"/>
+          <w:szCs w:val="22"/>
+        </w:rPr>
+      </w:pPr>
+      <w:r>
+        <w:rPr>
+          <w:rFonts w:ascii="Calibri" w:eastAsia="Times New Roman" w:hAnsi="Calibri" w:cs="Calibri"/>
+          <w:sz w:val="22"/>
+          <w:szCs w:val="22"/>
+        </w:rPr>
+        <w:t xml:space="preserve">Running time: (|E|+ IVI), if adjacency lists are used. In for loop, we are checking the outgoing edges for a given vertex and the sum of all examined edges in the while loop is equal to the number of edges which gives O(IEI). </w:t>
+      </w:r>
+    </w:p>
+    <w:p>
+      <w:pPr>
+        <w:numPr>
+          <w:ilvl w:val="1"/>
+          <w:numId w:val="4"/>
+        </w:numPr>
+        <w:textAlignment w:val="center"/>
+        <w:rPr>
+          <w:rFonts w:ascii="Calibri" w:eastAsia="Times New Roman" w:hAnsi="Calibri" w:cs="Calibri"/>
+          <w:sz w:val="22"/>
+          <w:szCs w:val="22"/>
+        </w:rPr>
+      </w:pPr>
+      <w:r>
+        <w:rPr>
+          <w:rFonts w:ascii="Calibri" w:eastAsia="Times New Roman" w:hAnsi="Calibri" w:cs="Calibri"/>
+          <w:sz w:val="22"/>
+          <w:szCs w:val="22"/>
+        </w:rPr>
+        <w:t xml:space="preserve">If we use matrix representation the complexity is O(|V|^2), because we need to read an entire row in the matrix </w:t>
+      </w:r>
+      <w:r>
+        <w:rPr>
+          <w:rFonts w:ascii="Calibri" w:eastAsia="Times New Roman" w:hAnsi="Calibri" w:cs="Calibri"/>
+          <w:sz w:val="22"/>
+          <w:szCs w:val="22"/>
+        </w:rPr>
+        <w:t>o</w:t>
+      </w:r>
+      <w:r>
+        <w:rPr>
+          <w:rFonts w:ascii="Calibri" w:eastAsia="Times New Roman" w:hAnsi="Calibri" w:cs="Calibri"/>
+          <w:sz w:val="22"/>
+          <w:szCs w:val="22"/>
+        </w:rPr>
+        <w:t xml:space="preserve">f length IVI in order to find the adjacent vertices for a given vertex. </w:t>
+      </w:r>
+    </w:p>
+    <w:p>
+      <w:pPr>
+        <w:numPr>
+          <w:ilvl w:val="0"/>
+          <w:numId w:val="4"/>
+        </w:numPr>
+        <w:textAlignment w:val="center"/>
+        <w:rPr>
+          <w:rFonts w:ascii="Calibri" w:eastAsia="Times New Roman" w:hAnsi="Calibri" w:cs="Calibri"/>
+          <w:sz w:val="22"/>
+          <w:szCs w:val="22"/>
+        </w:rPr>
+      </w:pPr>
+      <w:r>
+        <w:rPr>
+          <w:rFonts w:ascii="Calibri" w:eastAsia="Times New Roman" w:hAnsi="Calibri" w:cs="Calibri"/>
+          <w:sz w:val="22"/>
+          <w:szCs w:val="22"/>
+        </w:rPr>
+        <w:t>Problems/Issues</w:t>
+      </w:r>
+    </w:p>
+    <w:p>
+      <w:pPr>
+        <w:numPr>
+          <w:ilvl w:val="1"/>
+          <w:numId w:val="4"/>
+        </w:numPr>
+        <w:textAlignment w:val="center"/>
+        <w:rPr>
+          <w:rFonts w:ascii="Calibri" w:eastAsia="Times New Roman" w:hAnsi="Calibri" w:cs="Calibri"/>
+          <w:sz w:val="22"/>
+          <w:szCs w:val="22"/>
+        </w:rPr>
+      </w:pPr>
+      <w:r>
+        <w:rPr>
+          <w:rFonts w:ascii="Calibri" w:eastAsia="Times New Roman" w:hAnsi="Calibri" w:cs="Calibri"/>
+          <w:sz w:val="22"/>
+          <w:szCs w:val="22"/>
+        </w:rPr>
+        <w:t>BFS to find the shortest path cannot be used in weighted graphs because it does not guarantee to find the shortest path</w:t>
+      </w:r>
+    </w:p>
+    <w:p>
+      <w:pPr>
+        <w:numPr>
+          <w:ilvl w:val="1"/>
+          <w:numId w:val="4"/>
+        </w:numPr>
+        <w:textAlignment w:val="center"/>
+        <w:rPr>
+          <w:rFonts w:ascii="Calibri" w:eastAsia="Times New Roman" w:hAnsi="Calibri" w:cs="Calibri"/>
+          <w:sz w:val="22"/>
+          <w:szCs w:val="22"/>
+        </w:rPr>
+      </w:pPr>
+      <w:r>
+        <w:rPr>
+          <w:rFonts w:ascii="Calibri" w:eastAsia="Times New Roman" w:hAnsi="Calibri" w:cs="Calibri"/>
+          <w:sz w:val="22"/>
+          <w:szCs w:val="22"/>
+        </w:rPr>
+        <w:t xml:space="preserve">Therefore, we need to use </w:t>
       </w:r>
       <w:proofErr w:type="spellStart"/>
-      <w:proofErr w:type="gramStart"/>
-      <w:r>
-        <w:rPr>
-          <w:rFonts w:ascii="Calibri" w:eastAsia="Times New Roman" w:hAnsi="Calibri" w:cs="Calibri"/>
-          <w:sz w:val="22"/>
-          <w:szCs w:val="22"/>
-        </w:rPr>
-        <w:t>queue.pop</w:t>
+      <w:r>
+        <w:rPr>
+          <w:rFonts w:ascii="Calibri" w:eastAsia="Times New Roman" w:hAnsi="Calibri" w:cs="Calibri"/>
+          <w:sz w:val="22"/>
+          <w:szCs w:val="22"/>
+        </w:rPr>
+        <w:t>Dijkstar's</w:t>
       </w:r>
       <w:proofErr w:type="spellEnd"/>
       <w:r>
@@ -773,278 +1185,96 @@
           <w:sz w:val="22"/>
           <w:szCs w:val="22"/>
         </w:rPr>
-        <w:t>(</w:t>
-      </w:r>
-      <w:proofErr w:type="gramEnd"/>
-      <w:r>
-        <w:rPr>
-          <w:rFonts w:ascii="Calibri" w:eastAsia="Times New Roman" w:hAnsi="Calibri" w:cs="Calibri"/>
-          <w:sz w:val="22"/>
-          <w:szCs w:val="22"/>
-        </w:rPr>
-        <w:t xml:space="preserve">) which will give (from, to, distance) </w:t>
-      </w:r>
-    </w:p>
-    <w:p>
-      <w:pPr>
-        <w:numPr>
-          <w:ilvl w:val="3"/>
-          <w:numId w:val="1"/>
-        </w:numPr>
-        <w:textAlignment w:val="center"/>
-        <w:rPr>
-          <w:rFonts w:ascii="Calibri" w:eastAsia="Times New Roman" w:hAnsi="Calibri" w:cs="Calibri"/>
-          <w:sz w:val="22"/>
-          <w:szCs w:val="22"/>
-        </w:rPr>
-      </w:pPr>
-      <w:r>
-        <w:rPr>
-          <w:rFonts w:ascii="Calibri" w:eastAsia="Times New Roman" w:hAnsi="Calibri" w:cs="Calibri"/>
-          <w:sz w:val="22"/>
-          <w:szCs w:val="22"/>
-        </w:rPr>
-        <w:t>If that vertex we reached is not in the distance table which is if the distance is == -1:</w:t>
-      </w:r>
-    </w:p>
-    <w:p>
-      <w:pPr>
-        <w:numPr>
-          <w:ilvl w:val="4"/>
-          <w:numId w:val="1"/>
-        </w:numPr>
-        <w:textAlignment w:val="center"/>
-        <w:rPr>
-          <w:rFonts w:ascii="Calibri" w:eastAsia="Times New Roman" w:hAnsi="Calibri" w:cs="Calibri"/>
-          <w:sz w:val="22"/>
-          <w:szCs w:val="22"/>
-        </w:rPr>
-      </w:pPr>
-      <w:r>
-        <w:rPr>
-          <w:rFonts w:ascii="Calibri" w:eastAsia="Times New Roman" w:hAnsi="Calibri" w:cs="Calibri"/>
-          <w:sz w:val="22"/>
-          <w:szCs w:val="22"/>
-        </w:rPr>
-        <w:t>distance+1</w:t>
-      </w:r>
-    </w:p>
-    <w:p>
-      <w:pPr>
-        <w:numPr>
-          <w:ilvl w:val="4"/>
-          <w:numId w:val="1"/>
-        </w:numPr>
-        <w:textAlignment w:val="center"/>
-        <w:rPr>
-          <w:rFonts w:ascii="Calibri" w:eastAsia="Times New Roman" w:hAnsi="Calibri" w:cs="Calibri"/>
-          <w:sz w:val="22"/>
-          <w:szCs w:val="22"/>
-        </w:rPr>
-      </w:pPr>
-      <w:r>
-        <w:rPr>
-          <w:rFonts w:ascii="Calibri" w:eastAsia="Times New Roman" w:hAnsi="Calibri" w:cs="Calibri"/>
-          <w:sz w:val="22"/>
-          <w:szCs w:val="22"/>
-        </w:rPr>
-        <w:lastRenderedPageBreak/>
-        <w:t>Update the distance table with the vertex we reached</w:t>
-      </w:r>
-    </w:p>
-    <w:p>
-      <w:pPr>
-        <w:numPr>
-          <w:ilvl w:val="4"/>
-          <w:numId w:val="1"/>
-        </w:numPr>
-        <w:textAlignment w:val="center"/>
-        <w:rPr>
-          <w:rFonts w:ascii="Calibri" w:eastAsia="Times New Roman" w:hAnsi="Calibri" w:cs="Calibri"/>
-          <w:sz w:val="22"/>
-          <w:szCs w:val="22"/>
-        </w:rPr>
-      </w:pPr>
-      <w:r>
-        <w:rPr>
-          <w:rFonts w:ascii="Calibri" w:eastAsia="Times New Roman" w:hAnsi="Calibri" w:cs="Calibri"/>
-          <w:sz w:val="22"/>
-          <w:szCs w:val="22"/>
-        </w:rPr>
-        <w:t>For each neighbor of that vertex AND they are not in the distance table:</w:t>
-      </w:r>
-    </w:p>
-    <w:p>
-      <w:pPr>
-        <w:numPr>
-          <w:ilvl w:val="5"/>
-          <w:numId w:val="1"/>
-        </w:numPr>
-        <w:textAlignment w:val="center"/>
-        <w:rPr>
-          <w:rFonts w:ascii="Calibri" w:eastAsia="Times New Roman" w:hAnsi="Calibri" w:cs="Calibri"/>
-          <w:sz w:val="22"/>
-          <w:szCs w:val="22"/>
-        </w:rPr>
-      </w:pPr>
-      <w:r>
-        <w:rPr>
-          <w:rFonts w:ascii="Calibri" w:eastAsia="Times New Roman" w:hAnsi="Calibri" w:cs="Calibri"/>
-          <w:sz w:val="22"/>
-          <w:szCs w:val="22"/>
-        </w:rPr>
-        <w:t>Add the neighbor with distance+1 to the queue</w:t>
-      </w:r>
-    </w:p>
-    <w:p>
-      <w:pPr>
-        <w:numPr>
-          <w:ilvl w:val="2"/>
-          <w:numId w:val="1"/>
-        </w:numPr>
-        <w:textAlignment w:val="center"/>
-        <w:rPr>
-          <w:rFonts w:ascii="Calibri" w:eastAsia="Times New Roman" w:hAnsi="Calibri" w:cs="Calibri"/>
-          <w:sz w:val="22"/>
-          <w:szCs w:val="22"/>
-        </w:rPr>
-      </w:pPr>
-      <w:r>
-        <w:rPr>
-          <w:rFonts w:ascii="Calibri" w:eastAsia="Times New Roman" w:hAnsi="Calibri" w:cs="Calibri"/>
-          <w:sz w:val="22"/>
-          <w:szCs w:val="22"/>
-        </w:rPr>
-        <w:t>To get the path from A to B</w:t>
-      </w:r>
-    </w:p>
-    <w:p>
-      <w:pPr>
-        <w:numPr>
-          <w:ilvl w:val="3"/>
-          <w:numId w:val="1"/>
-        </w:numPr>
-        <w:textAlignment w:val="center"/>
-        <w:rPr>
-          <w:rFonts w:ascii="Calibri" w:eastAsia="Times New Roman" w:hAnsi="Calibri" w:cs="Calibri"/>
-          <w:sz w:val="22"/>
-          <w:szCs w:val="22"/>
-        </w:rPr>
-      </w:pPr>
-      <w:r>
-        <w:rPr>
-          <w:rFonts w:ascii="Calibri" w:eastAsia="Times New Roman" w:hAnsi="Calibri" w:cs="Calibri"/>
-          <w:sz w:val="22"/>
-          <w:szCs w:val="22"/>
-        </w:rPr>
-        <w:t xml:space="preserve">Find B in distance table </w:t>
-      </w:r>
-    </w:p>
-    <w:p>
-      <w:pPr>
-        <w:numPr>
-          <w:ilvl w:val="4"/>
-          <w:numId w:val="1"/>
-        </w:numPr>
-        <w:textAlignment w:val="center"/>
-        <w:rPr>
-          <w:rFonts w:ascii="Calibri" w:eastAsia="Times New Roman" w:hAnsi="Calibri" w:cs="Calibri"/>
-          <w:sz w:val="22"/>
-          <w:szCs w:val="22"/>
-        </w:rPr>
-      </w:pPr>
-      <w:r>
-        <w:rPr>
-          <w:rFonts w:ascii="Calibri" w:eastAsia="Times New Roman" w:hAnsi="Calibri" w:cs="Calibri"/>
-          <w:sz w:val="22"/>
-          <w:szCs w:val="22"/>
-        </w:rPr>
-        <w:t xml:space="preserve">If the previous vertex is </w:t>
-      </w:r>
-      <w:proofErr w:type="gramStart"/>
-      <w:r>
-        <w:rPr>
-          <w:rFonts w:ascii="Calibri" w:eastAsia="Times New Roman" w:hAnsi="Calibri" w:cs="Calibri"/>
-          <w:sz w:val="22"/>
-          <w:szCs w:val="22"/>
-        </w:rPr>
-        <w:t>empty</w:t>
-      </w:r>
-      <w:proofErr w:type="gramEnd"/>
-      <w:r>
-        <w:rPr>
-          <w:rFonts w:ascii="Calibri" w:eastAsia="Times New Roman" w:hAnsi="Calibri" w:cs="Calibri"/>
-          <w:sz w:val="22"/>
-          <w:szCs w:val="22"/>
-        </w:rPr>
-        <w:t xml:space="preserve"> then there is no path from A to B</w:t>
-      </w:r>
-    </w:p>
-    <w:p>
-      <w:pPr>
-        <w:numPr>
-          <w:ilvl w:val="4"/>
-          <w:numId w:val="1"/>
-        </w:numPr>
-        <w:textAlignment w:val="center"/>
-        <w:rPr>
-          <w:rFonts w:ascii="Calibri" w:eastAsia="Times New Roman" w:hAnsi="Calibri" w:cs="Calibri"/>
-          <w:sz w:val="22"/>
-          <w:szCs w:val="22"/>
-        </w:rPr>
-      </w:pPr>
-      <w:r>
-        <w:rPr>
-          <w:rFonts w:ascii="Calibri" w:eastAsia="Times New Roman" w:hAnsi="Calibri" w:cs="Calibri"/>
-          <w:sz w:val="22"/>
-          <w:szCs w:val="22"/>
-        </w:rPr>
-        <w:t>If it has a previous vertex, go to that vertex</w:t>
-      </w:r>
-    </w:p>
-    <w:p>
-      <w:pPr>
-        <w:numPr>
-          <w:ilvl w:val="3"/>
-          <w:numId w:val="1"/>
-        </w:numPr>
-        <w:textAlignment w:val="center"/>
-        <w:rPr>
-          <w:rFonts w:ascii="Calibri" w:eastAsia="Times New Roman" w:hAnsi="Calibri" w:cs="Calibri"/>
-          <w:sz w:val="22"/>
-          <w:szCs w:val="22"/>
-        </w:rPr>
-      </w:pPr>
-      <w:r>
-        <w:rPr>
-          <w:rFonts w:ascii="Calibri" w:eastAsia="Times New Roman" w:hAnsi="Calibri" w:cs="Calibri"/>
-          <w:sz w:val="22"/>
-          <w:szCs w:val="22"/>
-        </w:rPr>
-        <w:t>Repeat the process until the path is A</w:t>
-      </w:r>
-    </w:p>
-    <w:p>
-      <w:pPr>
-        <w:numPr>
-          <w:ilvl w:val="3"/>
-          <w:numId w:val="1"/>
-        </w:numPr>
-        <w:textAlignment w:val="center"/>
-        <w:rPr>
-          <w:rFonts w:ascii="Calibri" w:eastAsia="Times New Roman" w:hAnsi="Calibri" w:cs="Calibri"/>
-          <w:sz w:val="22"/>
-          <w:szCs w:val="22"/>
-        </w:rPr>
-      </w:pPr>
-      <w:r>
-        <w:rPr>
-          <w:rFonts w:ascii="Calibri" w:eastAsia="Times New Roman" w:hAnsi="Calibri" w:cs="Calibri"/>
-          <w:sz w:val="22"/>
-          <w:szCs w:val="22"/>
-        </w:rPr>
-        <w:t>Now we have a path from B to A, just reverse to get the path from A to B</w:t>
-      </w:r>
+        <w:t xml:space="preserve"> Algorithm </w:t>
+      </w:r>
+    </w:p>
+    <w:p>
+      <w:pPr>
+        <w:numPr>
+          <w:ilvl w:val="0"/>
+          <w:numId w:val="4"/>
+        </w:numPr>
+        <w:textAlignment w:val="center"/>
+        <w:rPr>
+          <w:rFonts w:ascii="Calibri" w:eastAsia="Times New Roman" w:hAnsi="Calibri" w:cs="Calibri"/>
+          <w:sz w:val="22"/>
+          <w:szCs w:val="22"/>
+        </w:rPr>
+      </w:pPr>
+      <w:r>
+        <w:rPr>
+          <w:rFonts w:ascii="Calibri" w:eastAsia="Times New Roman" w:hAnsi="Calibri" w:cs="Calibri"/>
+          <w:sz w:val="22"/>
+          <w:szCs w:val="22"/>
+        </w:rPr>
+        <w:t>Resources</w:t>
+      </w:r>
+    </w:p>
+    <w:p>
+      <w:pPr>
+        <w:numPr>
+          <w:ilvl w:val="1"/>
+          <w:numId w:val="4"/>
+        </w:numPr>
+        <w:textAlignment w:val="center"/>
+        <w:rPr>
+          <w:rFonts w:ascii="Calibri" w:eastAsia="Times New Roman" w:hAnsi="Calibri" w:cs="Calibri"/>
+          <w:sz w:val="22"/>
+          <w:szCs w:val="22"/>
+        </w:rPr>
+      </w:pPr>
+      <w:hyperlink r:id="rId7" w:history="1">
+        <w:r>
+          <w:rPr>
+            <w:rStyle w:val="Hyperlink"/>
+            <w:rFonts w:ascii="Calibri" w:eastAsia="Times New Roman" w:hAnsi="Calibri" w:cs="Calibri"/>
+            <w:sz w:val="22"/>
+            <w:szCs w:val="22"/>
+          </w:rPr>
+          <w:t>https://www.youtube.com/watch?v=T_m27bhVQQQ</w:t>
+        </w:r>
+      </w:hyperlink>
+    </w:p>
+    <w:p>
+      <w:pPr>
+        <w:numPr>
+          <w:ilvl w:val="1"/>
+          <w:numId w:val="4"/>
+        </w:numPr>
+        <w:textAlignment w:val="center"/>
+        <w:rPr>
+          <w:rFonts w:ascii="Calibri" w:eastAsia="Times New Roman" w:hAnsi="Calibri" w:cs="Calibri"/>
+          <w:sz w:val="22"/>
+          <w:szCs w:val="22"/>
+        </w:rPr>
+      </w:pPr>
+      <w:r>
+        <w:rPr>
+          <w:rFonts w:ascii="Calibri" w:eastAsia="Times New Roman" w:hAnsi="Calibri" w:cs="Calibri"/>
+          <w:sz w:val="22"/>
+          <w:szCs w:val="22"/>
+        </w:rPr>
+        <w:t>Data Structure and Algorithmic Thinking with Python</w:t>
+      </w:r>
+      <w:r>
+        <w:rPr>
+          <w:rFonts w:ascii="Calibri" w:eastAsia="Times New Roman" w:hAnsi="Calibri" w:cs="Calibri"/>
+          <w:sz w:val="22"/>
+          <w:szCs w:val="22"/>
+        </w:rPr>
+        <w:t xml:space="preserve"> (Pg 258)</w:t>
+      </w:r>
+    </w:p>
+    <w:p>
+      <w:pPr>
+        <w:ind w:left="1800"/>
+        <w:textAlignment w:val="center"/>
+        <w:rPr>
+          <w:rFonts w:ascii="Calibri" w:eastAsia="Times New Roman" w:hAnsi="Calibri" w:cs="Calibri"/>
+          <w:sz w:val="22"/>
+          <w:szCs w:val="22"/>
+        </w:rPr>
+      </w:pPr>
     </w:p>
     <w:sectPr>
       <w:pgSz w:w="12240" w:h="15840"/>
@@ -1059,6 +1289,453 @@
 <file path=word/numbering.xml><?xml version="1.0" encoding="utf-8"?>
 <w:numbering xmlns:wpc="http://schemas.microsoft.com/office/word/2010/wordprocessingCanvas" xmlns:cx="http://schemas.microsoft.com/office/drawing/2014/chartex" xmlns:cx1="http://schemas.microsoft.com/office/drawing/2015/9/8/chartex" xmlns:cx2="http://schemas.microsoft.com/office/drawing/2015/10/21/chartex" xmlns:cx3="http://schemas.microsoft.com/office/drawing/2016/5/9/chartex" xmlns:cx4="http://schemas.microsoft.com/office/drawing/2016/5/10/chartex" xmlns:cx5="http://schemas.microsoft.com/office/drawing/2016/5/11/chartex" xmlns:cx6="http://schemas.microsoft.com/office/drawing/2016/5/12/chartex" xmlns:cx7="http://schemas.microsoft.com/office/drawing/2016/5/13/chartex" xmlns:cx8="http://schemas.microsoft.com/office/drawing/2016/5/14/chartex" xmlns:mc="http://schemas.openxmlformats.org/markup-compatibility/2006" xmlns:aink="http://schemas.microsoft.com/office/drawing/2016/ink" xmlns:am3d="http://schemas.microsoft.com/office/drawing/2017/model3d" xmlns:o="urn:schemas-microsoft-com:office:office" xmlns:r="http://schemas.openxmlformats.org/officeDocument/2006/relationships" xmlns:m="http://schemas.openxmlformats.org/officeDocument/2006/math" xmlns:v="urn:schemas-microsoft-com:vml" xmlns:wp14="http://schemas.microsoft.com/office/word/2010/wordprocessingDrawing" xmlns:wp="http://schemas.openxmlformats.org/drawingml/2006/wordprocessingDrawing" xmlns:w10="urn:schemas-microsoft-com:office:word" xmlns:w="http://schemas.openxmlformats.org/wordprocessingml/2006/main" xmlns:w14="http://schemas.microsoft.com/office/word/2010/wordml" xmlns:w15="http://schemas.microsoft.com/office/word/2012/wordml" xmlns:w16cex="http://schemas.microsoft.com/office/word/2018/wordml/cex" xmlns:w16cid="http://schemas.microsoft.com/office/word/2016/wordml/cid" xmlns:w16="http://schemas.microsoft.com/office/word/2018/wordml" xmlns:w16sdtdh="http://schemas.microsoft.com/office/word/2020/wordml/sdtdatahash" xmlns:w16se="http://schemas.microsoft.com/office/word/2015/wordml/symex" xmlns:wpg="http://schemas.microsoft.com/office/word/2010/wordprocessingGroup" xmlns:wpi="http://schemas.microsoft.com/office/word/2010/wordprocessingInk" xmlns:wne="http://schemas.microsoft.com/office/word/2006/wordml" xmlns:wps="http://schemas.microsoft.com/office/word/2010/wordprocessingShape" mc:Ignorable="w14 w15 w16se w16cid w16 w16cex w16sdtdh wp14">
   <w:abstractNum w:abstractNumId="0" w15:restartNumberingAfterBreak="0">
+    <w:nsid w:val="20761764"/>
+    <w:multiLevelType w:val="multilevel"/>
+    <w:tmpl w:val="1B1A03C6"/>
+    <w:lvl w:ilvl="0">
+      <w:start w:val="1"/>
+      <w:numFmt w:val="bullet"/>
+      <w:lvlText w:val=""/>
+      <w:lvlJc w:val="left"/>
+      <w:pPr>
+        <w:tabs>
+          <w:tab w:val="num" w:pos="1440"/>
+        </w:tabs>
+        <w:ind w:left="1440" w:hanging="360"/>
+      </w:pPr>
+      <w:rPr>
+        <w:rFonts w:ascii="Wingdings" w:hAnsi="Wingdings" w:hint="default"/>
+        <w:sz w:val="20"/>
+      </w:rPr>
+    </w:lvl>
+    <w:lvl w:ilvl="1" w:tentative="1">
+      <w:start w:val="1"/>
+      <w:numFmt w:val="bullet"/>
+      <w:lvlText w:val=""/>
+      <w:lvlJc w:val="left"/>
+      <w:pPr>
+        <w:tabs>
+          <w:tab w:val="num" w:pos="2160"/>
+        </w:tabs>
+        <w:ind w:left="2160" w:hanging="360"/>
+      </w:pPr>
+      <w:rPr>
+        <w:rFonts w:ascii="Wingdings" w:hAnsi="Wingdings" w:hint="default"/>
+        <w:sz w:val="20"/>
+      </w:rPr>
+    </w:lvl>
+    <w:lvl w:ilvl="2" w:tentative="1">
+      <w:start w:val="1"/>
+      <w:numFmt w:val="bullet"/>
+      <w:lvlText w:val=""/>
+      <w:lvlJc w:val="left"/>
+      <w:pPr>
+        <w:tabs>
+          <w:tab w:val="num" w:pos="2880"/>
+        </w:tabs>
+        <w:ind w:left="2880" w:hanging="360"/>
+      </w:pPr>
+      <w:rPr>
+        <w:rFonts w:ascii="Wingdings" w:hAnsi="Wingdings" w:hint="default"/>
+        <w:sz w:val="20"/>
+      </w:rPr>
+    </w:lvl>
+    <w:lvl w:ilvl="3" w:tentative="1">
+      <w:start w:val="1"/>
+      <w:numFmt w:val="bullet"/>
+      <w:lvlText w:val=""/>
+      <w:lvlJc w:val="left"/>
+      <w:pPr>
+        <w:tabs>
+          <w:tab w:val="num" w:pos="3600"/>
+        </w:tabs>
+        <w:ind w:left="3600" w:hanging="360"/>
+      </w:pPr>
+      <w:rPr>
+        <w:rFonts w:ascii="Wingdings" w:hAnsi="Wingdings" w:hint="default"/>
+        <w:sz w:val="20"/>
+      </w:rPr>
+    </w:lvl>
+    <w:lvl w:ilvl="4" w:tentative="1">
+      <w:start w:val="1"/>
+      <w:numFmt w:val="bullet"/>
+      <w:lvlText w:val=""/>
+      <w:lvlJc w:val="left"/>
+      <w:pPr>
+        <w:tabs>
+          <w:tab w:val="num" w:pos="4320"/>
+        </w:tabs>
+        <w:ind w:left="4320" w:hanging="360"/>
+      </w:pPr>
+      <w:rPr>
+        <w:rFonts w:ascii="Wingdings" w:hAnsi="Wingdings" w:hint="default"/>
+        <w:sz w:val="20"/>
+      </w:rPr>
+    </w:lvl>
+    <w:lvl w:ilvl="5" w:tentative="1">
+      <w:start w:val="1"/>
+      <w:numFmt w:val="bullet"/>
+      <w:lvlText w:val=""/>
+      <w:lvlJc w:val="left"/>
+      <w:pPr>
+        <w:tabs>
+          <w:tab w:val="num" w:pos="5040"/>
+        </w:tabs>
+        <w:ind w:left="5040" w:hanging="360"/>
+      </w:pPr>
+      <w:rPr>
+        <w:rFonts w:ascii="Wingdings" w:hAnsi="Wingdings" w:hint="default"/>
+        <w:sz w:val="20"/>
+      </w:rPr>
+    </w:lvl>
+    <w:lvl w:ilvl="6" w:tentative="1">
+      <w:start w:val="1"/>
+      <w:numFmt w:val="bullet"/>
+      <w:lvlText w:val=""/>
+      <w:lvlJc w:val="left"/>
+      <w:pPr>
+        <w:tabs>
+          <w:tab w:val="num" w:pos="5760"/>
+        </w:tabs>
+        <w:ind w:left="5760" w:hanging="360"/>
+      </w:pPr>
+      <w:rPr>
+        <w:rFonts w:ascii="Wingdings" w:hAnsi="Wingdings" w:hint="default"/>
+        <w:sz w:val="20"/>
+      </w:rPr>
+    </w:lvl>
+    <w:lvl w:ilvl="7" w:tentative="1">
+      <w:start w:val="1"/>
+      <w:numFmt w:val="bullet"/>
+      <w:lvlText w:val=""/>
+      <w:lvlJc w:val="left"/>
+      <w:pPr>
+        <w:tabs>
+          <w:tab w:val="num" w:pos="6480"/>
+        </w:tabs>
+        <w:ind w:left="6480" w:hanging="360"/>
+      </w:pPr>
+      <w:rPr>
+        <w:rFonts w:ascii="Wingdings" w:hAnsi="Wingdings" w:hint="default"/>
+        <w:sz w:val="20"/>
+      </w:rPr>
+    </w:lvl>
+    <w:lvl w:ilvl="8" w:tentative="1">
+      <w:start w:val="1"/>
+      <w:numFmt w:val="bullet"/>
+      <w:lvlText w:val=""/>
+      <w:lvlJc w:val="left"/>
+      <w:pPr>
+        <w:tabs>
+          <w:tab w:val="num" w:pos="7200"/>
+        </w:tabs>
+        <w:ind w:left="7200" w:hanging="360"/>
+      </w:pPr>
+      <w:rPr>
+        <w:rFonts w:ascii="Wingdings" w:hAnsi="Wingdings" w:hint="default"/>
+        <w:sz w:val="20"/>
+      </w:rPr>
+    </w:lvl>
+  </w:abstractNum>
+  <w:abstractNum w:abstractNumId="1" w15:restartNumberingAfterBreak="0">
+    <w:nsid w:val="519D4DC8"/>
+    <w:multiLevelType w:val="multilevel"/>
+    <w:tmpl w:val="568476A0"/>
+    <w:lvl w:ilvl="0">
+      <w:start w:val="1"/>
+      <w:numFmt w:val="bullet"/>
+      <w:lvlText w:val=""/>
+      <w:lvlJc w:val="left"/>
+      <w:pPr>
+        <w:tabs>
+          <w:tab w:val="num" w:pos="720"/>
+        </w:tabs>
+        <w:ind w:left="720" w:hanging="360"/>
+      </w:pPr>
+      <w:rPr>
+        <w:rFonts w:ascii="Symbol" w:hAnsi="Symbol" w:hint="default"/>
+        <w:sz w:val="20"/>
+      </w:rPr>
+    </w:lvl>
+    <w:lvl w:ilvl="1">
+      <w:start w:val="1"/>
+      <w:numFmt w:val="bullet"/>
+      <w:lvlText w:val=""/>
+      <w:lvlJc w:val="left"/>
+      <w:pPr>
+        <w:tabs>
+          <w:tab w:val="num" w:pos="1440"/>
+        </w:tabs>
+        <w:ind w:left="1440" w:hanging="360"/>
+      </w:pPr>
+      <w:rPr>
+        <w:rFonts w:ascii="Wingdings" w:hAnsi="Wingdings" w:hint="default"/>
+        <w:sz w:val="20"/>
+      </w:rPr>
+    </w:lvl>
+    <w:lvl w:ilvl="2" w:tentative="1">
+      <w:start w:val="1"/>
+      <w:numFmt w:val="bullet"/>
+      <w:lvlText w:val=""/>
+      <w:lvlJc w:val="left"/>
+      <w:pPr>
+        <w:tabs>
+          <w:tab w:val="num" w:pos="2160"/>
+        </w:tabs>
+        <w:ind w:left="2160" w:hanging="360"/>
+      </w:pPr>
+      <w:rPr>
+        <w:rFonts w:ascii="Symbol" w:hAnsi="Symbol" w:hint="default"/>
+        <w:sz w:val="20"/>
+      </w:rPr>
+    </w:lvl>
+    <w:lvl w:ilvl="3" w:tentative="1">
+      <w:start w:val="1"/>
+      <w:numFmt w:val="bullet"/>
+      <w:lvlText w:val=""/>
+      <w:lvlJc w:val="left"/>
+      <w:pPr>
+        <w:tabs>
+          <w:tab w:val="num" w:pos="2880"/>
+        </w:tabs>
+        <w:ind w:left="2880" w:hanging="360"/>
+      </w:pPr>
+      <w:rPr>
+        <w:rFonts w:ascii="Symbol" w:hAnsi="Symbol" w:hint="default"/>
+        <w:sz w:val="20"/>
+      </w:rPr>
+    </w:lvl>
+    <w:lvl w:ilvl="4" w:tentative="1">
+      <w:start w:val="1"/>
+      <w:numFmt w:val="bullet"/>
+      <w:lvlText w:val=""/>
+      <w:lvlJc w:val="left"/>
+      <w:pPr>
+        <w:tabs>
+          <w:tab w:val="num" w:pos="3600"/>
+        </w:tabs>
+        <w:ind w:left="3600" w:hanging="360"/>
+      </w:pPr>
+      <w:rPr>
+        <w:rFonts w:ascii="Symbol" w:hAnsi="Symbol" w:hint="default"/>
+        <w:sz w:val="20"/>
+      </w:rPr>
+    </w:lvl>
+    <w:lvl w:ilvl="5" w:tentative="1">
+      <w:start w:val="1"/>
+      <w:numFmt w:val="bullet"/>
+      <w:lvlText w:val=""/>
+      <w:lvlJc w:val="left"/>
+      <w:pPr>
+        <w:tabs>
+          <w:tab w:val="num" w:pos="4320"/>
+        </w:tabs>
+        <w:ind w:left="4320" w:hanging="360"/>
+      </w:pPr>
+      <w:rPr>
+        <w:rFonts w:ascii="Symbol" w:hAnsi="Symbol" w:hint="default"/>
+        <w:sz w:val="20"/>
+      </w:rPr>
+    </w:lvl>
+    <w:lvl w:ilvl="6" w:tentative="1">
+      <w:start w:val="1"/>
+      <w:numFmt w:val="bullet"/>
+      <w:lvlText w:val=""/>
+      <w:lvlJc w:val="left"/>
+      <w:pPr>
+        <w:tabs>
+          <w:tab w:val="num" w:pos="5040"/>
+        </w:tabs>
+        <w:ind w:left="5040" w:hanging="360"/>
+      </w:pPr>
+      <w:rPr>
+        <w:rFonts w:ascii="Symbol" w:hAnsi="Symbol" w:hint="default"/>
+        <w:sz w:val="20"/>
+      </w:rPr>
+    </w:lvl>
+    <w:lvl w:ilvl="7" w:tentative="1">
+      <w:start w:val="1"/>
+      <w:numFmt w:val="bullet"/>
+      <w:lvlText w:val=""/>
+      <w:lvlJc w:val="left"/>
+      <w:pPr>
+        <w:tabs>
+          <w:tab w:val="num" w:pos="5760"/>
+        </w:tabs>
+        <w:ind w:left="5760" w:hanging="360"/>
+      </w:pPr>
+      <w:rPr>
+        <w:rFonts w:ascii="Symbol" w:hAnsi="Symbol" w:hint="default"/>
+        <w:sz w:val="20"/>
+      </w:rPr>
+    </w:lvl>
+    <w:lvl w:ilvl="8" w:tentative="1">
+      <w:start w:val="1"/>
+      <w:numFmt w:val="bullet"/>
+      <w:lvlText w:val=""/>
+      <w:lvlJc w:val="left"/>
+      <w:pPr>
+        <w:tabs>
+          <w:tab w:val="num" w:pos="6480"/>
+        </w:tabs>
+        <w:ind w:left="6480" w:hanging="360"/>
+      </w:pPr>
+      <w:rPr>
+        <w:rFonts w:ascii="Symbol" w:hAnsi="Symbol" w:hint="default"/>
+        <w:sz w:val="20"/>
+      </w:rPr>
+    </w:lvl>
+  </w:abstractNum>
+  <w:abstractNum w:abstractNumId="2" w15:restartNumberingAfterBreak="0">
+    <w:nsid w:val="64B95D78"/>
+    <w:multiLevelType w:val="multilevel"/>
+    <w:tmpl w:val="FFD079E4"/>
+    <w:lvl w:ilvl="0">
+      <w:start w:val="1"/>
+      <w:numFmt w:val="bullet"/>
+      <w:lvlText w:val=""/>
+      <w:lvlJc w:val="left"/>
+      <w:pPr>
+        <w:tabs>
+          <w:tab w:val="num" w:pos="720"/>
+        </w:tabs>
+        <w:ind w:left="720" w:hanging="360"/>
+      </w:pPr>
+      <w:rPr>
+        <w:rFonts w:ascii="Symbol" w:hAnsi="Symbol" w:hint="default"/>
+        <w:sz w:val="20"/>
+      </w:rPr>
+    </w:lvl>
+    <w:lvl w:ilvl="1">
+      <w:start w:val="1"/>
+      <w:numFmt w:val="bullet"/>
+      <w:lvlText w:val=""/>
+      <w:lvlJc w:val="left"/>
+      <w:pPr>
+        <w:tabs>
+          <w:tab w:val="num" w:pos="1440"/>
+        </w:tabs>
+        <w:ind w:left="1440" w:hanging="360"/>
+      </w:pPr>
+      <w:rPr>
+        <w:rFonts w:ascii="Wingdings" w:hAnsi="Wingdings" w:hint="default"/>
+        <w:sz w:val="20"/>
+      </w:rPr>
+    </w:lvl>
+    <w:lvl w:ilvl="2" w:tentative="1">
+      <w:start w:val="1"/>
+      <w:numFmt w:val="bullet"/>
+      <w:lvlText w:val=""/>
+      <w:lvlJc w:val="left"/>
+      <w:pPr>
+        <w:tabs>
+          <w:tab w:val="num" w:pos="2160"/>
+        </w:tabs>
+        <w:ind w:left="2160" w:hanging="360"/>
+      </w:pPr>
+      <w:rPr>
+        <w:rFonts w:ascii="Symbol" w:hAnsi="Symbol" w:hint="default"/>
+        <w:sz w:val="20"/>
+      </w:rPr>
+    </w:lvl>
+    <w:lvl w:ilvl="3" w:tentative="1">
+      <w:start w:val="1"/>
+      <w:numFmt w:val="bullet"/>
+      <w:lvlText w:val=""/>
+      <w:lvlJc w:val="left"/>
+      <w:pPr>
+        <w:tabs>
+          <w:tab w:val="num" w:pos="2880"/>
+        </w:tabs>
+        <w:ind w:left="2880" w:hanging="360"/>
+      </w:pPr>
+      <w:rPr>
+        <w:rFonts w:ascii="Symbol" w:hAnsi="Symbol" w:hint="default"/>
+        <w:sz w:val="20"/>
+      </w:rPr>
+    </w:lvl>
+    <w:lvl w:ilvl="4" w:tentative="1">
+      <w:start w:val="1"/>
+      <w:numFmt w:val="bullet"/>
+      <w:lvlText w:val=""/>
+      <w:lvlJc w:val="left"/>
+      <w:pPr>
+        <w:tabs>
+          <w:tab w:val="num" w:pos="3600"/>
+        </w:tabs>
+        <w:ind w:left="3600" w:hanging="360"/>
+      </w:pPr>
+      <w:rPr>
+        <w:rFonts w:ascii="Symbol" w:hAnsi="Symbol" w:hint="default"/>
+        <w:sz w:val="20"/>
+      </w:rPr>
+    </w:lvl>
+    <w:lvl w:ilvl="5" w:tentative="1">
+      <w:start w:val="1"/>
+      <w:numFmt w:val="bullet"/>
+      <w:lvlText w:val=""/>
+      <w:lvlJc w:val="left"/>
+      <w:pPr>
+        <w:tabs>
+          <w:tab w:val="num" w:pos="4320"/>
+        </w:tabs>
+        <w:ind w:left="4320" w:hanging="360"/>
+      </w:pPr>
+      <w:rPr>
+        <w:rFonts w:ascii="Symbol" w:hAnsi="Symbol" w:hint="default"/>
+        <w:sz w:val="20"/>
+      </w:rPr>
+    </w:lvl>
+    <w:lvl w:ilvl="6" w:tentative="1">
+      <w:start w:val="1"/>
+      <w:numFmt w:val="bullet"/>
+      <w:lvlText w:val=""/>
+      <w:lvlJc w:val="left"/>
+      <w:pPr>
+        <w:tabs>
+          <w:tab w:val="num" w:pos="5040"/>
+        </w:tabs>
+        <w:ind w:left="5040" w:hanging="360"/>
+      </w:pPr>
+      <w:rPr>
+        <w:rFonts w:ascii="Symbol" w:hAnsi="Symbol" w:hint="default"/>
+        <w:sz w:val="20"/>
+      </w:rPr>
+    </w:lvl>
+    <w:lvl w:ilvl="7" w:tentative="1">
+      <w:start w:val="1"/>
+      <w:numFmt w:val="bullet"/>
+      <w:lvlText w:val=""/>
+      <w:lvlJc w:val="left"/>
+      <w:pPr>
+        <w:tabs>
+          <w:tab w:val="num" w:pos="5760"/>
+        </w:tabs>
+        <w:ind w:left="5760" w:hanging="360"/>
+      </w:pPr>
+      <w:rPr>
+        <w:rFonts w:ascii="Symbol" w:hAnsi="Symbol" w:hint="default"/>
+        <w:sz w:val="20"/>
+      </w:rPr>
+    </w:lvl>
+    <w:lvl w:ilvl="8" w:tentative="1">
+      <w:start w:val="1"/>
+      <w:numFmt w:val="bullet"/>
+      <w:lvlText w:val=""/>
+      <w:lvlJc w:val="left"/>
+      <w:pPr>
+        <w:tabs>
+          <w:tab w:val="num" w:pos="6480"/>
+        </w:tabs>
+        <w:ind w:left="6480" w:hanging="360"/>
+      </w:pPr>
+      <w:rPr>
+        <w:rFonts w:ascii="Symbol" w:hAnsi="Symbol" w:hint="default"/>
+        <w:sz w:val="20"/>
+      </w:rPr>
+    </w:lvl>
+  </w:abstractNum>
+  <w:abstractNum w:abstractNumId="3" w15:restartNumberingAfterBreak="0">
     <w:nsid w:val="66DC58D1"/>
     <w:multiLevelType w:val="multilevel"/>
     <w:tmpl w:val="048A98BC"/>
@@ -1207,8 +1884,133 @@
       </w:rPr>
     </w:lvl>
   </w:abstractNum>
+  <w:abstractNum w:abstractNumId="4" w15:restartNumberingAfterBreak="0">
+    <w:nsid w:val="7AFE37C8"/>
+    <w:multiLevelType w:val="hybridMultilevel"/>
+    <w:tmpl w:val="4F12DCE8"/>
+    <w:lvl w:ilvl="0" w:tplc="04090001">
+      <w:start w:val="1"/>
+      <w:numFmt w:val="bullet"/>
+      <w:lvlText w:val=""/>
+      <w:lvlJc w:val="left"/>
+      <w:pPr>
+        <w:ind w:left="360" w:hanging="360"/>
+      </w:pPr>
+      <w:rPr>
+        <w:rFonts w:ascii="Symbol" w:hAnsi="Symbol" w:hint="default"/>
+      </w:rPr>
+    </w:lvl>
+    <w:lvl w:ilvl="1" w:tplc="04090003">
+      <w:start w:val="1"/>
+      <w:numFmt w:val="bullet"/>
+      <w:lvlText w:val="o"/>
+      <w:lvlJc w:val="left"/>
+      <w:pPr>
+        <w:ind w:left="1080" w:hanging="360"/>
+      </w:pPr>
+      <w:rPr>
+        <w:rFonts w:ascii="Courier New" w:hAnsi="Courier New" w:cs="Courier New" w:hint="default"/>
+      </w:rPr>
+    </w:lvl>
+    <w:lvl w:ilvl="2" w:tplc="04090005">
+      <w:start w:val="1"/>
+      <w:numFmt w:val="bullet"/>
+      <w:lvlText w:val=""/>
+      <w:lvlJc w:val="left"/>
+      <w:pPr>
+        <w:ind w:left="1800" w:hanging="360"/>
+      </w:pPr>
+      <w:rPr>
+        <w:rFonts w:ascii="Wingdings" w:hAnsi="Wingdings" w:hint="default"/>
+      </w:rPr>
+    </w:lvl>
+    <w:lvl w:ilvl="3" w:tplc="04090001">
+      <w:start w:val="1"/>
+      <w:numFmt w:val="bullet"/>
+      <w:lvlText w:val=""/>
+      <w:lvlJc w:val="left"/>
+      <w:pPr>
+        <w:ind w:left="2520" w:hanging="360"/>
+      </w:pPr>
+      <w:rPr>
+        <w:rFonts w:ascii="Symbol" w:hAnsi="Symbol" w:hint="default"/>
+      </w:rPr>
+    </w:lvl>
+    <w:lvl w:ilvl="4" w:tplc="04090003">
+      <w:start w:val="1"/>
+      <w:numFmt w:val="bullet"/>
+      <w:lvlText w:val="o"/>
+      <w:lvlJc w:val="left"/>
+      <w:pPr>
+        <w:ind w:left="3240" w:hanging="360"/>
+      </w:pPr>
+      <w:rPr>
+        <w:rFonts w:ascii="Courier New" w:hAnsi="Courier New" w:cs="Courier New" w:hint="default"/>
+      </w:rPr>
+    </w:lvl>
+    <w:lvl w:ilvl="5" w:tplc="04090005">
+      <w:start w:val="1"/>
+      <w:numFmt w:val="bullet"/>
+      <w:lvlText w:val=""/>
+      <w:lvlJc w:val="left"/>
+      <w:pPr>
+        <w:ind w:left="3960" w:hanging="360"/>
+      </w:pPr>
+      <w:rPr>
+        <w:rFonts w:ascii="Wingdings" w:hAnsi="Wingdings" w:hint="default"/>
+      </w:rPr>
+    </w:lvl>
+    <w:lvl w:ilvl="6" w:tplc="04090001" w:tentative="1">
+      <w:start w:val="1"/>
+      <w:numFmt w:val="bullet"/>
+      <w:lvlText w:val=""/>
+      <w:lvlJc w:val="left"/>
+      <w:pPr>
+        <w:ind w:left="4680" w:hanging="360"/>
+      </w:pPr>
+      <w:rPr>
+        <w:rFonts w:ascii="Symbol" w:hAnsi="Symbol" w:hint="default"/>
+      </w:rPr>
+    </w:lvl>
+    <w:lvl w:ilvl="7" w:tplc="04090003" w:tentative="1">
+      <w:start w:val="1"/>
+      <w:numFmt w:val="bullet"/>
+      <w:lvlText w:val="o"/>
+      <w:lvlJc w:val="left"/>
+      <w:pPr>
+        <w:ind w:left="5400" w:hanging="360"/>
+      </w:pPr>
+      <w:rPr>
+        <w:rFonts w:ascii="Courier New" w:hAnsi="Courier New" w:cs="Courier New" w:hint="default"/>
+      </w:rPr>
+    </w:lvl>
+    <w:lvl w:ilvl="8" w:tplc="04090005" w:tentative="1">
+      <w:start w:val="1"/>
+      <w:numFmt w:val="bullet"/>
+      <w:lvlText w:val=""/>
+      <w:lvlJc w:val="left"/>
+      <w:pPr>
+        <w:ind w:left="6120" w:hanging="360"/>
+      </w:pPr>
+      <w:rPr>
+        <w:rFonts w:ascii="Wingdings" w:hAnsi="Wingdings" w:hint="default"/>
+      </w:rPr>
+    </w:lvl>
+  </w:abstractNum>
   <w:num w:numId="1">
+    <w:abstractNumId w:val="3"/>
+  </w:num>
+  <w:num w:numId="2">
+    <w:abstractNumId w:val="1"/>
+  </w:num>
+  <w:num w:numId="3">
     <w:abstractNumId w:val="0"/>
+  </w:num>
+  <w:num w:numId="4">
+    <w:abstractNumId w:val="4"/>
+  </w:num>
+  <w:num w:numId="5">
+    <w:abstractNumId w:val="2"/>
   </w:num>
 </w:numbering>
 </file>
@@ -1659,7 +2461,6 @@
     <w:name w:val="Hyperlink"/>
     <w:basedOn w:val="DefaultParagraphFont"/>
     <w:uiPriority w:val="99"/>
-    <w:semiHidden/>
     <w:unhideWhenUsed/>
     <w:rPr>
       <w:color w:val="0000FF"/>
@@ -1675,6 +2476,18 @@
     <w:rPr>
       <w:color w:val="800080"/>
       <w:u w:val="single"/>
+    </w:rPr>
+  </w:style>
+  <w:style w:type="character" w:styleId="UnresolvedMention">
+    <w:name w:val="Unresolved Mention"/>
+    <w:basedOn w:val="DefaultParagraphFont"/>
+    <w:uiPriority w:val="99"/>
+    <w:semiHidden/>
+    <w:unhideWhenUsed/>
+    <w:rsid w:val="000B3D2D"/>
+    <w:rPr>
+      <w:color w:val="605E5C"/>
+      <w:shd w:val="clear" w:color="auto" w:fill="E1DFDD"/>
     </w:rPr>
   </w:style>
 </w:styles>

</xml_diff>